<commit_message>
starts box of impacts
</commit_message>
<xml_diff>
--- a/docs/PC_DataManagementPlan_EcoCast.docx
+++ b/docs/PC_DataManagementPlan_EcoCast.docx
@@ -8,6 +8,7 @@
         <w:pStyle w:val="Title"/>
       </w:pPr>
       <w:bookmarkStart w:id="0" w:name="_gjdgxs" w:colFirst="0" w:colLast="0"/>
+      <w:bookmarkStart w:id="1" w:name="_GoBack"/>
       <w:bookmarkEnd w:id="0"/>
       <w:r>
         <w:t>Powell Center Data Management Plan</w:t>
@@ -15,11 +16,10 @@
       <w:r>
         <w:t xml:space="preserve">: </w:t>
       </w:r>
+      <w:bookmarkEnd w:id="1"/>
       <w:r>
         <w:t>Ecological Forecasting</w:t>
       </w:r>
-      <w:bookmarkStart w:id="1" w:name="_GoBack"/>
-      <w:bookmarkEnd w:id="1"/>
     </w:p>
     <w:p/>
     <w:tbl>
@@ -103,7 +103,21 @@
               <w:rPr>
                 <w:b/>
               </w:rPr>
-              <w:t>Format (csv, ascii)</w:t>
+              <w:t xml:space="preserve">Format (csv, </w:t>
+            </w:r>
+            <w:proofErr w:type="spellStart"/>
+            <w:r>
+              <w:rPr>
+                <w:b/>
+              </w:rPr>
+              <w:t>ascii</w:t>
+            </w:r>
+            <w:proofErr w:type="spellEnd"/>
+            <w:r>
+              <w:rPr>
+                <w:b/>
+              </w:rPr>
+              <w:t>)</w:t>
             </w:r>
           </w:p>
         </w:tc>
@@ -390,8 +404,13 @@
             <w:pPr>
               <w:contextualSpacing w:val="0"/>
             </w:pPr>
-            <w:r>
-              <w:t>Dipodomys spp. (Kangaroo rats)</w:t>
+            <w:proofErr w:type="spellStart"/>
+            <w:r>
+              <w:t>Dipodomys</w:t>
+            </w:r>
+            <w:proofErr w:type="spellEnd"/>
+            <w:r>
+              <w:t xml:space="preserve"> spp. (Kangaroo rats)</w:t>
             </w:r>
           </w:p>
         </w:tc>
@@ -850,6 +869,61 @@
           <w:p>
             <w:r>
               <w:t>Cite data paper</w:t>
+            </w:r>
+          </w:p>
+        </w:tc>
+      </w:tr>
+      <w:tr>
+        <w:trPr>
+          <w:trHeight w:val="340"/>
+        </w:trPr>
+        <w:tc>
+          <w:tcPr>
+            <w:tcW w:w="2425" w:type="dxa"/>
+          </w:tcPr>
+          <w:p>
+            <w:r>
+              <w:t>Antarctic Penguins</w:t>
+            </w:r>
+          </w:p>
+        </w:tc>
+        <w:tc>
+          <w:tcPr>
+            <w:tcW w:w="865" w:type="dxa"/>
+          </w:tcPr>
+          <w:p>
+            <w:r>
+              <w:t>csv</w:t>
+            </w:r>
+          </w:p>
+        </w:tc>
+        <w:tc>
+          <w:tcPr>
+            <w:tcW w:w="1710" w:type="dxa"/>
+          </w:tcPr>
+          <w:p>
+            <w:r>
+              <w:t>3 MB</w:t>
+            </w:r>
+          </w:p>
+        </w:tc>
+        <w:tc>
+          <w:tcPr>
+            <w:tcW w:w="3780" w:type="dxa"/>
+          </w:tcPr>
+          <w:p>
+            <w:r>
+              <w:t>http://www.penguinmap.com/</w:t>
+            </w:r>
+          </w:p>
+        </w:tc>
+        <w:tc>
+          <w:tcPr>
+            <w:tcW w:w="1295" w:type="dxa"/>
+          </w:tcPr>
+          <w:p>
+            <w:r>
+              <w:t>Cite MAPPD project</w:t>
             </w:r>
           </w:p>
         </w:tc>
@@ -897,11 +971,23 @@
                 <w:sz w:val="28"/>
                 <w:szCs w:val="28"/>
               </w:rPr>
-              <w:lastRenderedPageBreak/>
-              <w:t>Data Processing</w:t>
-            </w:r>
-            <w:r>
-              <w:t xml:space="preserve">  (will occur during the course of Working Group activities)</w:t>
+              <w:t xml:space="preserve">Data </w:t>
+            </w:r>
+            <w:proofErr w:type="gramStart"/>
+            <w:r>
+              <w:rPr>
+                <w:b/>
+                <w:sz w:val="28"/>
+                <w:szCs w:val="28"/>
+              </w:rPr>
+              <w:t>Processing</w:t>
+            </w:r>
+            <w:r>
+              <w:t xml:space="preserve">  (</w:t>
+            </w:r>
+            <w:proofErr w:type="gramEnd"/>
+            <w:r>
+              <w:t>will occur during the course of Working Group activities)</w:t>
             </w:r>
           </w:p>
         </w:tc>
@@ -993,7 +1079,21 @@
               <w:rPr>
                 <w:i/>
               </w:rPr>
-              <w:t>Option 1: USGS ScienceBase through Powell Center</w:t>
+              <w:t xml:space="preserve">Option 1: USGS </w:t>
+            </w:r>
+            <w:proofErr w:type="spellStart"/>
+            <w:r>
+              <w:rPr>
+                <w:i/>
+              </w:rPr>
+              <w:t>ScienceBase</w:t>
+            </w:r>
+            <w:proofErr w:type="spellEnd"/>
+            <w:r>
+              <w:rPr>
+                <w:i/>
+              </w:rPr>
+              <w:t xml:space="preserve"> through Powell Center</w:t>
             </w:r>
           </w:p>
           <w:p>
@@ -1149,11 +1249,19 @@
             <w:tcW w:w="7447" w:type="dxa"/>
           </w:tcPr>
           <w:p>
-            <w:r>
-              <w:rPr>
-                <w:i/>
-              </w:rPr>
-              <w:t>PopEnvTS (Population and Environment Time Series)</w:t>
+            <w:proofErr w:type="spellStart"/>
+            <w:r>
+              <w:rPr>
+                <w:i/>
+              </w:rPr>
+              <w:t>PopEnvTS</w:t>
+            </w:r>
+            <w:proofErr w:type="spellEnd"/>
+            <w:r>
+              <w:rPr>
+                <w:i/>
+              </w:rPr>
+              <w:t xml:space="preserve"> (Population and Environment Time Series)</w:t>
             </w:r>
           </w:p>
         </w:tc>
@@ -1203,7 +1311,21 @@
               <w:rPr>
                 <w:i/>
               </w:rPr>
-              <w:t>SQLite Database (.db3 or .sqlite)</w:t>
+              <w:t>SQLite Database (.db3 or .</w:t>
+            </w:r>
+            <w:proofErr w:type="spellStart"/>
+            <w:r>
+              <w:rPr>
+                <w:i/>
+              </w:rPr>
+              <w:t>sqlite</w:t>
+            </w:r>
+            <w:proofErr w:type="spellEnd"/>
+            <w:r>
+              <w:rPr>
+                <w:i/>
+              </w:rPr>
+              <w:t>)</w:t>
             </w:r>
           </w:p>
         </w:tc>
@@ -1299,7 +1421,21 @@
               <w:rPr>
                 <w:i/>
               </w:rPr>
-              <w:t>Option 1: USGS ScienceBase through Powell Center</w:t>
+              <w:t xml:space="preserve">Option 1: USGS </w:t>
+            </w:r>
+            <w:proofErr w:type="spellStart"/>
+            <w:r>
+              <w:rPr>
+                <w:i/>
+              </w:rPr>
+              <w:t>ScienceBase</w:t>
+            </w:r>
+            <w:proofErr w:type="spellEnd"/>
+            <w:r>
+              <w:rPr>
+                <w:i/>
+              </w:rPr>
+              <w:t xml:space="preserve"> through Powell Center</w:t>
             </w:r>
           </w:p>
         </w:tc>
@@ -1443,11 +1579,19 @@
             <w:tcW w:w="7447" w:type="dxa"/>
           </w:tcPr>
           <w:p>
-            <w:r>
-              <w:rPr>
-                <w:i/>
-              </w:rPr>
-              <w:t>PopForecasts (Forecasts of population abundances)</w:t>
+            <w:proofErr w:type="spellStart"/>
+            <w:r>
+              <w:rPr>
+                <w:i/>
+              </w:rPr>
+              <w:t>PopForecasts</w:t>
+            </w:r>
+            <w:proofErr w:type="spellEnd"/>
+            <w:r>
+              <w:rPr>
+                <w:i/>
+              </w:rPr>
+              <w:t xml:space="preserve"> (Forecasts of population abundances)</w:t>
             </w:r>
           </w:p>
         </w:tc>
@@ -1497,7 +1641,21 @@
               <w:rPr>
                 <w:i/>
               </w:rPr>
-              <w:t>SQLite Database (.db3 or .sqlite)</w:t>
+              <w:t>SQLite Database (.db3 or .</w:t>
+            </w:r>
+            <w:proofErr w:type="spellStart"/>
+            <w:r>
+              <w:rPr>
+                <w:i/>
+              </w:rPr>
+              <w:t>sqlite</w:t>
+            </w:r>
+            <w:proofErr w:type="spellEnd"/>
+            <w:r>
+              <w:rPr>
+                <w:i/>
+              </w:rPr>
+              <w:t>)</w:t>
             </w:r>
           </w:p>
         </w:tc>
@@ -1569,7 +1727,21 @@
               <w:rPr>
                 <w:i/>
               </w:rPr>
-              <w:t>Option 1: USGS ScienceBase through Powell Center</w:t>
+              <w:t xml:space="preserve">Option 1: USGS </w:t>
+            </w:r>
+            <w:proofErr w:type="spellStart"/>
+            <w:r>
+              <w:rPr>
+                <w:i/>
+              </w:rPr>
+              <w:t>ScienceBase</w:t>
+            </w:r>
+            <w:proofErr w:type="spellEnd"/>
+            <w:r>
+              <w:rPr>
+                <w:i/>
+              </w:rPr>
+              <w:t xml:space="preserve"> through Powell Center</w:t>
             </w:r>
           </w:p>
         </w:tc>

</xml_diff>